<commit_message>
my website is ready
</commit_message>
<xml_diff>
--- a/assets/CV_Евдокимович Владимир.docx
+++ b/assets/CV_Евдокимович Владимир.docx
@@ -41,7 +41,6 @@
       <w:r>
         <w:rPr>
           <w:rFonts w:ascii="Arial" w:hAnsi="Arial" w:cs="Arial"/>
-          <w:lang w:val="en-US"/>
         </w:rPr>
         <w:t xml:space="preserve"> </w:t>
       </w:r>
@@ -1552,6 +1551,36 @@
         </w:rPr>
         <w:t>)</w:t>
       </w:r>
+      <w:r>
+        <w:rPr>
+          <w:rFonts w:cstheme="minorBidi"/>
+        </w:rPr>
+        <w:t xml:space="preserve"> </w:t>
+      </w:r>
+    </w:p>
+    <w:p>
+      <w:pPr>
+        <w:pStyle w:val="liste"/>
+        <w:numPr>
+          <w:ilvl w:val="0"/>
+          <w:numId w:val="5"/>
+        </w:numPr>
+        <w:jc w:val="both"/>
+        <w:rPr>
+          <w:rFonts w:cstheme="minorBidi"/>
+        </w:rPr>
+      </w:pPr>
+      <w:r>
+        <w:rPr>
+          <w:rFonts w:ascii="Arial" w:hAnsi="Arial"/>
+          <w:color w:val="262626" w:themeColor="text1" w:themeTint="D9"/>
+          <w:szCs w:val="20"/>
+          <w:lang w:eastAsia="en-GB" w:bidi="he-IL"/>
+        </w:rPr>
+        <w:t>Добавление нового функционала</w:t>
+      </w:r>
+      <w:bookmarkStart w:id="0" w:name="_GoBack"/>
+      <w:bookmarkEnd w:id="0"/>
     </w:p>
     <w:p>
       <w:pPr>
@@ -1856,7 +1885,7 @@
         </w:numPr>
         <w:jc w:val="both"/>
         <w:rPr>
-          <w:rFonts w:cstheme="minorBidi"/>
+          <w:rFonts w:ascii="Arial" w:hAnsi="Arial"/>
         </w:rPr>
       </w:pPr>
       <w:r>
@@ -1866,32 +1895,8 @@
           <w:szCs w:val="20"/>
           <w:lang w:eastAsia="en-GB" w:bidi="he-IL"/>
         </w:rPr>
-        <w:t>Добавление нового функционала</w:t>
-      </w:r>
-    </w:p>
-    <w:p>
-      <w:pPr>
-        <w:pStyle w:val="liste"/>
-        <w:numPr>
-          <w:ilvl w:val="0"/>
-          <w:numId w:val="5"/>
-        </w:numPr>
-        <w:jc w:val="both"/>
-        <w:rPr>
-          <w:rFonts w:ascii="Arial" w:hAnsi="Arial"/>
-        </w:rPr>
-      </w:pPr>
-      <w:r>
-        <w:rPr>
-          <w:rFonts w:ascii="Arial" w:hAnsi="Arial"/>
-          <w:color w:val="262626" w:themeColor="text1" w:themeTint="D9"/>
-          <w:szCs w:val="20"/>
-          <w:lang w:eastAsia="en-GB" w:bidi="he-IL"/>
-        </w:rPr>
         <w:t>Работа с REST API</w:t>
       </w:r>
-      <w:bookmarkStart w:id="0" w:name="_GoBack"/>
-      <w:bookmarkEnd w:id="0"/>
     </w:p>
     <w:p>
       <w:pPr>
@@ -5417,7 +5422,7 @@
 </file>
 
 <file path=customXml/itemProps1.xml><?xml version="1.0" encoding="utf-8"?>
-<ds:datastoreItem xmlns:ds="http://schemas.openxmlformats.org/officeDocument/2006/customXml" ds:itemID="{B20B2B9B-9B8F-4375-8AFF-EB970CC4F471}">
+<ds:datastoreItem xmlns:ds="http://schemas.openxmlformats.org/officeDocument/2006/customXml" ds:itemID="{52D786BC-F922-4FAF-992A-EFDBDE661D82}">
   <ds:schemaRefs>
     <ds:schemaRef ds:uri="http://schemas.openxmlformats.org/officeDocument/2006/bibliography"/>
   </ds:schemaRefs>

</xml_diff>